<commit_message>
refined the documentation for the assignments
</commit_message>
<xml_diff>
--- a/assignments/Ban_Alexandru_A4.AssociationRules.docx
+++ b/assignments/Ban_Alexandru_A4.AssociationRules.docx
@@ -16,14 +16,21 @@
           <w:rFonts w:ascii="Times News Roman" w:hAnsi="Times News Roman"/>
           <w:sz w:val="28"/>
         </w:rPr>
-        <w:t xml:space="preserve">A3. </w:t>
+        <w:t>A</w:t>
       </w:r>
       <w:r>
         <w:rPr>
           <w:rFonts w:ascii="Times News Roman" w:hAnsi="Times News Roman"/>
           <w:sz w:val="28"/>
         </w:rPr>
-        <w:t>Association Rules</w:t>
+        <w:t>4</w:t>
+      </w:r>
+      <w:r>
+        <w:rPr>
+          <w:rFonts w:ascii="Times News Roman" w:hAnsi="Times News Roman"/>
+          <w:sz w:val="28"/>
+        </w:rPr>
+        <w:t>. Association Rules</w:t>
       </w:r>
     </w:p>
     <w:p>
@@ -58,13 +65,7 @@
         <w:rPr>
           <w:rFonts w:ascii="Times News Roman" w:hAnsi="Times News Roman"/>
         </w:rPr>
-        <w:t>Association Rules</w:t>
-      </w:r>
-      <w:r>
-        <w:rPr>
-          <w:rFonts w:ascii="Times News Roman" w:hAnsi="Times News Roman"/>
-        </w:rPr>
-        <w:t xml:space="preserve"> for the Diabetes Dataset</w:t>
+        <w:t>Association Rules for the Diabetes Dataset</w:t>
       </w:r>
     </w:p>
     <w:p>
@@ -91,7 +92,6 @@
           <w:numId w:val="2"/>
         </w:numPr>
         <w:tabs>
-          <w:tab w:val="clear" w:pos="709"/>
           <w:tab w:val="left" w:pos="709" w:leader="none"/>
         </w:tabs>
         <w:bidi w:val="0"/>
@@ -123,7 +123,6 @@
           <w:numId w:val="2"/>
         </w:numPr>
         <w:tabs>
-          <w:tab w:val="clear" w:pos="709"/>
           <w:tab w:val="left" w:pos="709" w:leader="none"/>
         </w:tabs>
         <w:bidi w:val="0"/>
@@ -155,7 +154,6 @@
           <w:numId w:val="2"/>
         </w:numPr>
         <w:tabs>
-          <w:tab w:val="clear" w:pos="709"/>
           <w:tab w:val="left" w:pos="709" w:leader="none"/>
         </w:tabs>
         <w:bidi w:val="0"/>
@@ -187,7 +185,6 @@
           <w:numId w:val="2"/>
         </w:numPr>
         <w:tabs>
-          <w:tab w:val="clear" w:pos="709"/>
           <w:tab w:val="left" w:pos="709" w:leader="none"/>
         </w:tabs>
         <w:bidi w:val="0"/>
@@ -235,7 +232,6 @@
           <w:numId w:val="3"/>
         </w:numPr>
         <w:tabs>
-          <w:tab w:val="clear" w:pos="709"/>
           <w:tab w:val="left" w:pos="709" w:leader="none"/>
         </w:tabs>
         <w:bidi w:val="0"/>
@@ -289,7 +285,6 @@
           <w:numId w:val="4"/>
         </w:numPr>
         <w:tabs>
-          <w:tab w:val="clear" w:pos="709"/>
           <w:tab w:val="left" w:pos="709" w:leader="none"/>
         </w:tabs>
         <w:bidi w:val="0"/>
@@ -364,7 +359,6 @@
           <w:numId w:val="5"/>
         </w:numPr>
         <w:tabs>
-          <w:tab w:val="clear" w:pos="709"/>
           <w:tab w:val="left" w:pos="709" w:leader="none"/>
         </w:tabs>
         <w:bidi w:val="0"/>
@@ -472,7 +466,6 @@
           <w:numId w:val="6"/>
         </w:numPr>
         <w:tabs>
-          <w:tab w:val="clear" w:pos="709"/>
           <w:tab w:val="left" w:pos="709" w:leader="none"/>
         </w:tabs>
         <w:bidi w:val="0"/>
@@ -580,7 +573,6 @@
           <w:numId w:val="7"/>
         </w:numPr>
         <w:tabs>
-          <w:tab w:val="clear" w:pos="709"/>
           <w:tab w:val="left" w:pos="709" w:leader="none"/>
         </w:tabs>
         <w:bidi w:val="0"/>
@@ -692,7 +684,9 @@
         </w:rPr>
       </w:pPr>
       <w:r>
-        <w:rPr/>
+        <w:rPr>
+          <w:rFonts w:ascii="Times News Roman" w:hAnsi="Times News Roman"/>
+        </w:rPr>
       </w:r>
     </w:p>
     <w:p>
@@ -703,7 +697,6 @@
           <w:numId w:val="7"/>
         </w:numPr>
         <w:tabs>
-          <w:tab w:val="clear" w:pos="709"/>
           <w:tab w:val="left" w:pos="709" w:leader="none"/>
         </w:tabs>
         <w:bidi w:val="0"/>
@@ -769,7 +762,6 @@
           <w:numId w:val="8"/>
         </w:numPr>
         <w:tabs>
-          <w:tab w:val="clear" w:pos="709"/>
           <w:tab w:val="left" w:pos="709" w:leader="none"/>
         </w:tabs>
         <w:bidi w:val="0"/>
@@ -938,7 +930,6 @@
           <w:numId w:val="9"/>
         </w:numPr>
         <w:tabs>
-          <w:tab w:val="clear" w:pos="709"/>
           <w:tab w:val="left" w:pos="709" w:leader="none"/>
         </w:tabs>
         <w:bidi w:val="0"/>
@@ -1158,13 +1149,16 @@
         </w:numPr>
         <w:bidi w:val="0"/>
         <w:spacing w:lineRule="auto" w:line="276"/>
-        <w:jc w:val="left"/>
-        <w:rPr>
-          <w:rFonts w:ascii="Times News Roman" w:hAnsi="Times News Roman"/>
-        </w:rPr>
-      </w:pPr>
-      <w:r>
-        <w:rPr/>
+        <w:ind w:left="0" w:hanging="0"/>
+        <w:jc w:val="left"/>
+        <w:rPr>
+          <w:rFonts w:ascii="Times News Roman" w:hAnsi="Times News Roman"/>
+        </w:rPr>
+      </w:pPr>
+      <w:r>
+        <w:rPr>
+          <w:rFonts w:ascii="Times News Roman" w:hAnsi="Times News Roman"/>
+        </w:rPr>
       </w:r>
     </w:p>
     <w:p>
@@ -1176,13 +1170,16 @@
         </w:numPr>
         <w:bidi w:val="0"/>
         <w:spacing w:lineRule="auto" w:line="276"/>
-        <w:jc w:val="left"/>
-        <w:rPr>
-          <w:rFonts w:ascii="Times News Roman" w:hAnsi="Times News Roman"/>
-        </w:rPr>
-      </w:pPr>
-      <w:r>
-        <w:rPr/>
+        <w:ind w:left="0" w:hanging="0"/>
+        <w:jc w:val="left"/>
+        <w:rPr>
+          <w:rFonts w:ascii="Times News Roman" w:hAnsi="Times News Roman"/>
+        </w:rPr>
+      </w:pPr>
+      <w:r>
+        <w:rPr>
+          <w:rFonts w:ascii="Times News Roman" w:hAnsi="Times News Roman"/>
+        </w:rPr>
       </w:r>
     </w:p>
     <w:p>
@@ -1194,13 +1191,16 @@
         </w:numPr>
         <w:bidi w:val="0"/>
         <w:spacing w:lineRule="auto" w:line="276"/>
-        <w:jc w:val="left"/>
-        <w:rPr>
-          <w:rFonts w:ascii="Times News Roman" w:hAnsi="Times News Roman"/>
-        </w:rPr>
-      </w:pPr>
-      <w:r>
-        <w:rPr/>
+        <w:ind w:left="0" w:hanging="0"/>
+        <w:jc w:val="left"/>
+        <w:rPr>
+          <w:rFonts w:ascii="Times News Roman" w:hAnsi="Times News Roman"/>
+        </w:rPr>
+      </w:pPr>
+      <w:r>
+        <w:rPr>
+          <w:rFonts w:ascii="Times News Roman" w:hAnsi="Times News Roman"/>
+        </w:rPr>
       </w:r>
     </w:p>
     <w:p>
@@ -1212,13 +1212,16 @@
         </w:numPr>
         <w:bidi w:val="0"/>
         <w:spacing w:lineRule="auto" w:line="276"/>
-        <w:jc w:val="left"/>
-        <w:rPr>
-          <w:rFonts w:ascii="Times News Roman" w:hAnsi="Times News Roman"/>
-        </w:rPr>
-      </w:pPr>
-      <w:r>
-        <w:rPr/>
+        <w:ind w:left="0" w:hanging="0"/>
+        <w:jc w:val="left"/>
+        <w:rPr>
+          <w:rFonts w:ascii="Times News Roman" w:hAnsi="Times News Roman"/>
+        </w:rPr>
+      </w:pPr>
+      <w:r>
+        <w:rPr>
+          <w:rFonts w:ascii="Times News Roman" w:hAnsi="Times News Roman"/>
+        </w:rPr>
       </w:r>
       <w:r>
         <w:br w:type="page"/>
@@ -1232,7 +1235,6 @@
           <w:numId w:val="9"/>
         </w:numPr>
         <w:tabs>
-          <w:tab w:val="clear" w:pos="709"/>
           <w:tab w:val="left" w:pos="709" w:leader="none"/>
         </w:tabs>
         <w:bidi w:val="0"/>
@@ -1439,7 +1441,6 @@
           <w:numId w:val="10"/>
         </w:numPr>
         <w:tabs>
-          <w:tab w:val="clear" w:pos="709"/>
           <w:tab w:val="left" w:pos="709" w:leader="none"/>
         </w:tabs>
         <w:bidi w:val="0"/>
@@ -1591,25 +1592,7 @@
         <w:rPr>
           <w:rFonts w:ascii="Times News Roman" w:hAnsi="Times News Roman"/>
         </w:rPr>
-        <w:t xml:space="preserve">4. </w:t>
-      </w:r>
-      <w:r>
-        <w:rPr>
-          <w:rFonts w:ascii="Times News Roman" w:hAnsi="Times News Roman"/>
-        </w:rPr>
-        <w:t xml:space="preserve">Further </w:t>
-      </w:r>
-      <w:r>
-        <w:rPr>
-          <w:rFonts w:ascii="Times News Roman" w:hAnsi="Times News Roman"/>
-        </w:rPr>
-        <w:t>Explanation</w:t>
-      </w:r>
-      <w:r>
-        <w:rPr>
-          <w:rFonts w:ascii="Times News Roman" w:hAnsi="Times News Roman"/>
-        </w:rPr>
-        <w:t>s</w:t>
+        <w:t>4. Further Explanations</w:t>
       </w:r>
     </w:p>
     <w:p>
@@ -1636,7 +1619,6 @@
           <w:numId w:val="11"/>
         </w:numPr>
         <w:tabs>
-          <w:tab w:val="clear" w:pos="709"/>
           <w:tab w:val="left" w:pos="709" w:leader="none"/>
         </w:tabs>
         <w:bidi w:val="0"/>
@@ -1669,7 +1651,6 @@
           <w:numId w:val="11"/>
         </w:numPr>
         <w:tabs>
-          <w:tab w:val="clear" w:pos="709"/>
           <w:tab w:val="left" w:pos="709" w:leader="none"/>
         </w:tabs>
         <w:bidi w:val="0"/>
@@ -1717,7 +1698,6 @@
           <w:numId w:val="12"/>
         </w:numPr>
         <w:tabs>
-          <w:tab w:val="clear" w:pos="709"/>
           <w:tab w:val="left" w:pos="709" w:leader="none"/>
         </w:tabs>
         <w:bidi w:val="0"/>
@@ -1750,7 +1730,6 @@
           <w:numId w:val="12"/>
         </w:numPr>
         <w:tabs>
-          <w:tab w:val="clear" w:pos="709"/>
           <w:tab w:val="left" w:pos="709" w:leader="none"/>
         </w:tabs>
         <w:bidi w:val="0"/>
@@ -1798,7 +1777,6 @@
           <w:numId w:val="13"/>
         </w:numPr>
         <w:tabs>
-          <w:tab w:val="clear" w:pos="709"/>
           <w:tab w:val="left" w:pos="709" w:leader="none"/>
         </w:tabs>
         <w:bidi w:val="0"/>
@@ -1831,7 +1809,6 @@
           <w:numId w:val="13"/>
         </w:numPr>
         <w:tabs>
-          <w:tab w:val="clear" w:pos="709"/>
           <w:tab w:val="left" w:pos="709" w:leader="none"/>
         </w:tabs>
         <w:bidi w:val="0"/>
@@ -1879,7 +1856,6 @@
           <w:numId w:val="14"/>
         </w:numPr>
         <w:tabs>
-          <w:tab w:val="clear" w:pos="709"/>
           <w:tab w:val="left" w:pos="709" w:leader="none"/>
         </w:tabs>
         <w:bidi w:val="0"/>
@@ -1912,7 +1888,6 @@
           <w:numId w:val="14"/>
         </w:numPr>
         <w:tabs>
-          <w:tab w:val="clear" w:pos="709"/>
           <w:tab w:val="left" w:pos="709" w:leader="none"/>
         </w:tabs>
         <w:bidi w:val="0"/>
@@ -1945,7 +1920,6 @@
           <w:numId w:val="14"/>
         </w:numPr>
         <w:tabs>
-          <w:tab w:val="clear" w:pos="709"/>
           <w:tab w:val="left" w:pos="709" w:leader="none"/>
         </w:tabs>
         <w:bidi w:val="0"/>
@@ -1978,7 +1952,6 @@
           <w:numId w:val="14"/>
         </w:numPr>
         <w:tabs>
-          <w:tab w:val="clear" w:pos="709"/>
           <w:tab w:val="left" w:pos="709" w:leader="none"/>
         </w:tabs>
         <w:bidi w:val="0"/>
@@ -2011,7 +1984,6 @@
           <w:numId w:val="14"/>
         </w:numPr>
         <w:tabs>
-          <w:tab w:val="clear" w:pos="709"/>
           <w:tab w:val="left" w:pos="709" w:leader="none"/>
         </w:tabs>
         <w:bidi w:val="0"/>
@@ -2064,13 +2036,7 @@
         <w:rPr>
           <w:rFonts w:ascii="Times News Roman" w:hAnsi="Times News Roman"/>
         </w:rPr>
-        <w:t xml:space="preserve">Data </w:t>
-      </w:r>
-      <w:r>
-        <w:rPr>
-          <w:rFonts w:ascii="Times News Roman" w:hAnsi="Times News Roman"/>
-        </w:rPr>
-        <w:t>Interpretation</w:t>
+        <w:t>Data Interpretation</w:t>
       </w:r>
     </w:p>
     <w:p>
@@ -2110,7 +2076,6 @@
           <w:numId w:val="15"/>
         </w:numPr>
         <w:tabs>
-          <w:tab w:val="clear" w:pos="709"/>
           <w:tab w:val="left" w:pos="709" w:leader="none"/>
         </w:tabs>
         <w:bidi w:val="0"/>
@@ -2143,7 +2108,6 @@
           <w:numId w:val="15"/>
         </w:numPr>
         <w:tabs>
-          <w:tab w:val="clear" w:pos="709"/>
           <w:tab w:val="left" w:pos="709" w:leader="none"/>
         </w:tabs>
         <w:bidi w:val="0"/>
@@ -2176,7 +2140,6 @@
           <w:numId w:val="15"/>
         </w:numPr>
         <w:tabs>
-          <w:tab w:val="clear" w:pos="709"/>
           <w:tab w:val="left" w:pos="709" w:leader="none"/>
         </w:tabs>
         <w:bidi w:val="0"/>
@@ -2306,15 +2269,13 @@
           <w:rFonts w:ascii="Times News Roman" w:hAnsi="Times News Roman"/>
         </w:rPr>
       </w:pPr>
-      <w:hyperlink r:id="rId11">
-        <w:r>
-          <w:rPr>
-            <w:rStyle w:val="InternetLink"/>
-            <w:rFonts w:ascii="Times News Roman" w:hAnsi="Times News Roman"/>
-          </w:rPr>
-          <w:t>https://www.datacamp.com/tutorial/association-rule-mining-python</w:t>
-        </w:r>
-      </w:hyperlink>
+      <w:r>
+        <w:rPr>
+          <w:rStyle w:val="InternetLink"/>
+          <w:rFonts w:ascii="Times News Roman" w:hAnsi="Times News Roman"/>
+        </w:rPr>
+        <w:t>https://www.datacamp.com/tutorial/association-rule-mining-python</w:t>
+      </w:r>
     </w:p>
     <w:p>
       <w:pPr>
@@ -2326,7 +2287,7 @@
           <w:rFonts w:ascii="Times News Roman" w:hAnsi="Times News Roman"/>
         </w:rPr>
       </w:pPr>
-      <w:hyperlink r:id="rId12">
+      <w:hyperlink r:id="rId10">
         <w:r>
           <w:rPr>
             <w:rStyle w:val="InternetLink"/>
@@ -2343,6 +2304,7 @@
       <w:pgNumType w:fmt="decimal"/>
       <w:formProt w:val="false"/>
       <w:textDirection w:val="lrTb"/>
+      <w:docGrid w:type="default" w:linePitch="100" w:charSpace="0"/>
     </w:sectPr>
   </w:body>
 </w:document>
@@ -4405,7 +4367,6 @@
     </w:lvl>
     <w:lvl w:ilvl="2">
       <w:start w:val="1"/>
-      <w:pStyle w:val="Heading3"/>
       <w:numFmt w:val="none"/>
       <w:suff w:val="nothing"/>
       <w:lvlText w:val=""/>
@@ -4419,7 +4380,6 @@
     </w:lvl>
     <w:lvl w:ilvl="3">
       <w:start w:val="1"/>
-      <w:pStyle w:val="Heading4"/>
       <w:numFmt w:val="none"/>
       <w:suff w:val="nothing"/>
       <w:lvlText w:val=""/>
@@ -4562,7 +4522,6 @@
     </w:rPrDefault>
     <w:pPrDefault>
       <w:pPr>
-        <w:widowControl/>
         <w:suppressAutoHyphens w:val="true"/>
       </w:pPr>
     </w:pPrDefault>
@@ -4572,7 +4531,10 @@
     <w:qFormat/>
     <w:pPr>
       <w:widowControl/>
+      <w:suppressAutoHyphens w:val="true"/>
       <w:bidi w:val="0"/>
+      <w:spacing w:before="0" w:after="0"/>
+      <w:jc w:val="left"/>
     </w:pPr>
     <w:rPr>
       <w:rFonts w:ascii="Liberation Serif" w:hAnsi="Liberation Serif" w:eastAsia="Noto Serif CJK SC" w:cs="FreeSans"/>

</xml_diff>